<commit_message>
Set everything up for P2 submission
</commit_message>
<xml_diff>
--- a/Team7_Project1/Documentation/Team7_Project2_Documentation.docx
+++ b/Team7_Project1/Documentation/Team7_Project2_Documentation.docx
@@ -36,137 +36,165 @@
     </w:p>
     <w:p>
       <w:pPr>
-        <w:rPr>
-          <w:rFonts w:ascii="Times New Roman" w:hAnsi="Times New Roman" w:cs="Times New Roman"/>
-          <w:b/>
+        <w:jc w:val="center"/>
+        <w:rPr>
+          <w:rFonts w:ascii="Times New Roman" w:hAnsi="Times New Roman" w:cs="Times New Roman"/>
           <w:sz w:val="28"/>
           <w:szCs w:val="24"/>
-          <w:u w:val="single"/>
-        </w:rPr>
-      </w:pPr>
-      <w:r>
-        <w:rPr>
-          <w:rFonts w:ascii="Times New Roman" w:hAnsi="Times New Roman" w:cs="Times New Roman"/>
-          <w:b/>
+        </w:rPr>
+      </w:pPr>
+      <w:r>
+        <w:rPr>
+          <w:rFonts w:ascii="Times New Roman" w:hAnsi="Times New Roman" w:cs="Times New Roman"/>
           <w:sz w:val="28"/>
           <w:szCs w:val="24"/>
-          <w:u w:val="single"/>
-        </w:rPr>
-        <w:t>How to Start</w:t>
+        </w:rPr>
+        <w:t>By Tyler Coppenbarger, Kat Weiss, and Chris Schiff</w:t>
       </w:r>
     </w:p>
     <w:p>
       <w:pPr>
         <w:rPr>
           <w:rFonts w:ascii="Times New Roman" w:hAnsi="Times New Roman" w:cs="Times New Roman"/>
-          <w:sz w:val="24"/>
-          <w:szCs w:val="24"/>
-        </w:rPr>
-      </w:pPr>
-      <w:r>
-        <w:rPr>
-          <w:rFonts w:ascii="Times New Roman" w:hAnsi="Times New Roman" w:cs="Times New Roman"/>
-          <w:sz w:val="24"/>
-          <w:szCs w:val="24"/>
-        </w:rPr>
-        <w:t>To begin, run the executable file. The A* and Flocking demonstrations run simultaneously.</w:t>
-      </w:r>
-      <w:r>
-        <w:rPr>
-          <w:rFonts w:ascii="Times New Roman" w:hAnsi="Times New Roman" w:cs="Times New Roman"/>
-          <w:sz w:val="24"/>
-          <w:szCs w:val="24"/>
-        </w:rPr>
-        <w:t xml:space="preserve"> Press enter to navigate between the different camera views.</w:t>
+          <w:b/>
+          <w:sz w:val="28"/>
+          <w:szCs w:val="24"/>
+          <w:u w:val="single"/>
+        </w:rPr>
+      </w:pPr>
+      <w:r>
+        <w:rPr>
+          <w:rFonts w:ascii="Times New Roman" w:hAnsi="Times New Roman" w:cs="Times New Roman"/>
+          <w:b/>
+          <w:sz w:val="28"/>
+          <w:szCs w:val="24"/>
+          <w:u w:val="single"/>
+        </w:rPr>
+        <w:t>How to Start</w:t>
       </w:r>
     </w:p>
     <w:p>
       <w:pPr>
         <w:rPr>
           <w:rFonts w:ascii="Times New Roman" w:hAnsi="Times New Roman" w:cs="Times New Roman"/>
-          <w:b/>
-          <w:sz w:val="28"/>
-          <w:szCs w:val="24"/>
-          <w:u w:val="single"/>
-        </w:rPr>
-      </w:pPr>
-      <w:r>
-        <w:rPr>
-          <w:rFonts w:ascii="Times New Roman" w:hAnsi="Times New Roman" w:cs="Times New Roman"/>
-          <w:b/>
-          <w:sz w:val="28"/>
-          <w:szCs w:val="24"/>
-          <w:u w:val="single"/>
-        </w:rPr>
-        <w:t>A*</w:t>
+          <w:sz w:val="24"/>
+          <w:szCs w:val="24"/>
+        </w:rPr>
+      </w:pPr>
+      <w:r>
+        <w:rPr>
+          <w:rFonts w:ascii="Times New Roman" w:hAnsi="Times New Roman" w:cs="Times New Roman"/>
+          <w:sz w:val="24"/>
+          <w:szCs w:val="24"/>
+        </w:rPr>
+        <w:t>To begin, run the exec</w:t>
+      </w:r>
+      <w:bookmarkStart w:id="0" w:name="_GoBack"/>
+      <w:bookmarkEnd w:id="0"/>
+      <w:r>
+        <w:rPr>
+          <w:rFonts w:ascii="Times New Roman" w:hAnsi="Times New Roman" w:cs="Times New Roman"/>
+          <w:sz w:val="24"/>
+          <w:szCs w:val="24"/>
+        </w:rPr>
+        <w:t>utable file. The A* and Flocking demonstrations run simultaneously.</w:t>
+      </w:r>
+      <w:r>
+        <w:rPr>
+          <w:rFonts w:ascii="Times New Roman" w:hAnsi="Times New Roman" w:cs="Times New Roman"/>
+          <w:sz w:val="24"/>
+          <w:szCs w:val="24"/>
+        </w:rPr>
+        <w:t xml:space="preserve"> Press enter to navigate between the different camera views.</w:t>
       </w:r>
     </w:p>
     <w:p>
       <w:pPr>
         <w:rPr>
           <w:rFonts w:ascii="Times New Roman" w:hAnsi="Times New Roman" w:cs="Times New Roman"/>
-          <w:sz w:val="24"/>
-          <w:szCs w:val="24"/>
-        </w:rPr>
-      </w:pPr>
-      <w:r>
-        <w:rPr>
-          <w:rFonts w:ascii="Times New Roman" w:hAnsi="Times New Roman" w:cs="Times New Roman"/>
-          <w:sz w:val="24"/>
-          <w:szCs w:val="24"/>
-        </w:rPr>
-        <w:t xml:space="preserve">The A* demonstration starts waiting for user input as soon as the executable starts running. While in the </w:t>
-      </w:r>
-      <w:r>
-        <w:rPr>
-          <w:rFonts w:ascii="Times New Roman" w:hAnsi="Times New Roman" w:cs="Times New Roman"/>
-          <w:sz w:val="24"/>
-          <w:szCs w:val="24"/>
-        </w:rPr>
-        <w:t>top-down</w:t>
-      </w:r>
-      <w:r>
-        <w:rPr>
-          <w:rFonts w:ascii="Times New Roman" w:hAnsi="Times New Roman" w:cs="Times New Roman"/>
-          <w:sz w:val="24"/>
-          <w:szCs w:val="24"/>
-        </w:rPr>
-        <w:t xml:space="preserve"> camera view, click on a point on the environment, and the path follower will use A* path following to navigate to t</w:t>
-      </w:r>
-      <w:r>
-        <w:rPr>
-          <w:rFonts w:ascii="Times New Roman" w:hAnsi="Times New Roman" w:cs="Times New Roman"/>
-          <w:sz w:val="24"/>
-          <w:szCs w:val="24"/>
-        </w:rPr>
-        <w:t>he nearest point on the graph.</w:t>
+          <w:b/>
+          <w:sz w:val="28"/>
+          <w:szCs w:val="24"/>
+          <w:u w:val="single"/>
+        </w:rPr>
+      </w:pPr>
+      <w:r>
+        <w:rPr>
+          <w:rFonts w:ascii="Times New Roman" w:hAnsi="Times New Roman" w:cs="Times New Roman"/>
+          <w:b/>
+          <w:sz w:val="28"/>
+          <w:szCs w:val="24"/>
+          <w:u w:val="single"/>
+        </w:rPr>
+        <w:t>A*</w:t>
       </w:r>
     </w:p>
     <w:p>
       <w:pPr>
         <w:rPr>
           <w:rFonts w:ascii="Times New Roman" w:hAnsi="Times New Roman" w:cs="Times New Roman"/>
-          <w:b/>
-          <w:sz w:val="28"/>
-          <w:szCs w:val="24"/>
-          <w:u w:val="single"/>
-        </w:rPr>
-      </w:pPr>
-      <w:r>
-        <w:rPr>
-          <w:rFonts w:ascii="Times New Roman" w:hAnsi="Times New Roman" w:cs="Times New Roman"/>
-          <w:b/>
-          <w:sz w:val="28"/>
-          <w:szCs w:val="24"/>
-          <w:u w:val="single"/>
-        </w:rPr>
-        <w:t>Flocking</w:t>
+          <w:sz w:val="24"/>
+          <w:szCs w:val="24"/>
+        </w:rPr>
+      </w:pPr>
+      <w:r>
+        <w:rPr>
+          <w:rFonts w:ascii="Times New Roman" w:hAnsi="Times New Roman" w:cs="Times New Roman"/>
+          <w:sz w:val="24"/>
+          <w:szCs w:val="24"/>
+        </w:rPr>
+        <w:t xml:space="preserve">The A* demonstration starts waiting for user input as soon as the executable starts running. While in the </w:t>
+      </w:r>
+      <w:r>
+        <w:rPr>
+          <w:rFonts w:ascii="Times New Roman" w:hAnsi="Times New Roman" w:cs="Times New Roman"/>
+          <w:sz w:val="24"/>
+          <w:szCs w:val="24"/>
+        </w:rPr>
+        <w:t>top-down</w:t>
+      </w:r>
+      <w:r>
+        <w:rPr>
+          <w:rFonts w:ascii="Times New Roman" w:hAnsi="Times New Roman" w:cs="Times New Roman"/>
+          <w:sz w:val="24"/>
+          <w:szCs w:val="24"/>
+        </w:rPr>
+        <w:t xml:space="preserve"> camera view, click on a point on the environment, and the path follower will use A* path following to navigate to t</w:t>
+      </w:r>
+      <w:r>
+        <w:rPr>
+          <w:rFonts w:ascii="Times New Roman" w:hAnsi="Times New Roman" w:cs="Times New Roman"/>
+          <w:sz w:val="24"/>
+          <w:szCs w:val="24"/>
+        </w:rPr>
+        <w:t>he nearest point on the graph.</w:t>
       </w:r>
     </w:p>
     <w:p>
       <w:pPr>
         <w:rPr>
           <w:rFonts w:ascii="Times New Roman" w:hAnsi="Times New Roman" w:cs="Times New Roman"/>
+          <w:b/>
+          <w:sz w:val="28"/>
+          <w:szCs w:val="24"/>
+          <w:u w:val="single"/>
+        </w:rPr>
+      </w:pPr>
+      <w:r>
+        <w:rPr>
+          <w:rFonts w:ascii="Times New Roman" w:hAnsi="Times New Roman" w:cs="Times New Roman"/>
+          <w:b/>
+          <w:sz w:val="28"/>
+          <w:szCs w:val="24"/>
+          <w:u w:val="single"/>
+        </w:rPr>
+        <w:t>Flocking</w:t>
+      </w:r>
+    </w:p>
+    <w:p>
+      <w:pPr>
+        <w:rPr>
+          <w:rFonts w:ascii="Times New Roman" w:hAnsi="Times New Roman" w:cs="Times New Roman"/>
           <w:sz w:val="24"/>
           <w:szCs w:val="24"/>
         </w:rPr>
@@ -325,8 +353,98 @@
         </w:rPr>
         <w:t>, respectively.</w:t>
       </w:r>
-      <w:bookmarkStart w:id="0" w:name="_GoBack"/>
-      <w:bookmarkEnd w:id="0"/>
+    </w:p>
+    <w:p>
+      <w:pPr>
+        <w:rPr>
+          <w:rFonts w:ascii="Times New Roman" w:hAnsi="Times New Roman" w:cs="Times New Roman"/>
+          <w:b/>
+          <w:sz w:val="28"/>
+          <w:szCs w:val="24"/>
+          <w:u w:val="single"/>
+        </w:rPr>
+      </w:pPr>
+      <w:r>
+        <w:rPr>
+          <w:rFonts w:ascii="Times New Roman" w:hAnsi="Times New Roman" w:cs="Times New Roman"/>
+          <w:b/>
+          <w:sz w:val="28"/>
+          <w:szCs w:val="24"/>
+          <w:u w:val="single"/>
+        </w:rPr>
+        <w:t>Bottlenecking</w:t>
+      </w:r>
+    </w:p>
+    <w:p>
+      <w:pPr>
+        <w:rPr>
+          <w:rFonts w:ascii="Times New Roman" w:hAnsi="Times New Roman" w:cs="Times New Roman"/>
+          <w:sz w:val="24"/>
+          <w:szCs w:val="24"/>
+        </w:rPr>
+      </w:pPr>
+      <w:r>
+        <w:rPr>
+          <w:rFonts w:ascii="Times New Roman" w:hAnsi="Times New Roman" w:cs="Times New Roman"/>
+          <w:sz w:val="24"/>
+          <w:szCs w:val="24"/>
+        </w:rPr>
+        <w:t xml:space="preserve">Bottlenecking, or crossing a bridge in our simulation, begins once a single </w:t>
+      </w:r>
+      <w:proofErr w:type="spellStart"/>
+      <w:r>
+        <w:rPr>
+          <w:rFonts w:ascii="Times New Roman" w:hAnsi="Times New Roman" w:cs="Times New Roman"/>
+          <w:sz w:val="24"/>
+          <w:szCs w:val="24"/>
+        </w:rPr>
+        <w:t>flocker</w:t>
+      </w:r>
+      <w:proofErr w:type="spellEnd"/>
+      <w:r>
+        <w:rPr>
+          <w:rFonts w:ascii="Times New Roman" w:hAnsi="Times New Roman" w:cs="Times New Roman"/>
+          <w:sz w:val="24"/>
+          <w:szCs w:val="24"/>
+        </w:rPr>
+        <w:t xml:space="preserve"> makes contact with a bottlenecking hitbox. Flocking then stops and bottlenecking controls take over. The bottlenecking controls send each </w:t>
+      </w:r>
+      <w:proofErr w:type="spellStart"/>
+      <w:r>
+        <w:rPr>
+          <w:rFonts w:ascii="Times New Roman" w:hAnsi="Times New Roman" w:cs="Times New Roman"/>
+          <w:sz w:val="24"/>
+          <w:szCs w:val="24"/>
+        </w:rPr>
+        <w:t>flocker</w:t>
+      </w:r>
+      <w:proofErr w:type="spellEnd"/>
+      <w:r>
+        <w:rPr>
+          <w:rFonts w:ascii="Times New Roman" w:hAnsi="Times New Roman" w:cs="Times New Roman"/>
+          <w:sz w:val="24"/>
+          <w:szCs w:val="24"/>
+        </w:rPr>
+        <w:t xml:space="preserve"> through the bottleneck, one and a time, and make them finish in the same organization as they began. After every </w:t>
+      </w:r>
+      <w:proofErr w:type="spellStart"/>
+      <w:r>
+        <w:rPr>
+          <w:rFonts w:ascii="Times New Roman" w:hAnsi="Times New Roman" w:cs="Times New Roman"/>
+          <w:sz w:val="24"/>
+          <w:szCs w:val="24"/>
+        </w:rPr>
+        <w:t>flocker</w:t>
+      </w:r>
+      <w:proofErr w:type="spellEnd"/>
+      <w:r>
+        <w:rPr>
+          <w:rFonts w:ascii="Times New Roman" w:hAnsi="Times New Roman" w:cs="Times New Roman"/>
+          <w:sz w:val="24"/>
+          <w:szCs w:val="24"/>
+        </w:rPr>
+        <w:t xml:space="preserve"> has passed the bottleneck, flocking restarts and the flock can move on to the next point. A* flocking is simply handled through node placements and isn’t really bottlenecking since there is only one character.</w:t>
+      </w:r>
     </w:p>
     <w:p>
       <w:pPr>

</xml_diff>